<commit_message>
update report part 5 and 6
</commit_message>
<xml_diff>
--- a/Report_year5/Hun Ravit Report.docx
+++ b/Report_year5/Hun Ravit Report.docx
@@ -3012,11 +3012,9 @@
       <w:r>
         <w:t xml:space="preserve">The internship and project development </w:t>
       </w:r>
-      <w:proofErr w:type="gramStart"/>
       <w:r>
         <w:t>was</w:t>
       </w:r>
-      <w:proofErr w:type="gramEnd"/>
       <w:r>
         <w:t xml:space="preserve"> guided and </w:t>
       </w:r>
@@ -3931,7 +3929,7 @@
           <w:p>
             <w:pPr>
               <w:spacing w:after="120" w:line="360" w:lineRule="auto"/>
-              <w:ind w:firstLineChars="100" w:firstLine="240"/>
+              <w:ind w:firstLineChars="100" w:firstLine="241"/>
               <w:jc w:val="both"/>
               <w:rPr>
                 <w:rFonts w:eastAsia="Times New Roman" w:cs="Times New Roman"/>
@@ -7245,7 +7243,7 @@
           <w:p>
             <w:pPr>
               <w:spacing w:after="120" w:line="360" w:lineRule="auto"/>
-              <w:ind w:firstLineChars="100" w:firstLine="240"/>
+              <w:ind w:firstLineChars="100" w:firstLine="241"/>
               <w:rPr>
                 <w:rFonts w:eastAsia="Times New Roman" w:cs="Times New Roman"/>
                 <w:b/>
@@ -7320,7 +7318,7 @@
           <w:p>
             <w:pPr>
               <w:spacing w:after="120" w:line="360" w:lineRule="auto"/>
-              <w:ind w:firstLineChars="100" w:firstLine="240"/>
+              <w:ind w:firstLineChars="100" w:firstLine="241"/>
               <w:rPr>
                 <w:rFonts w:eastAsia="Times New Roman" w:cs="Times New Roman"/>
                 <w:b/>
@@ -12633,10 +12631,7 @@
         <w:t>Vue JS</w:t>
       </w:r>
       <w:r>
-        <w:t xml:space="preserve"> [5] </w:t>
-      </w:r>
-      <w:r>
-        <w:t>is an open-source JavaScript framework for building user interfaces (UIs). It is often referred to as a progressive framework because it can be incrementally adopted into existing projects or used to build full-fledged single-page applications (SPAs).</w:t>
+        <w:t xml:space="preserve"> [5] is an open-source JavaScript framework for building user interfaces (UIs). It is often referred to as a progressive framework because it can be incrementally adopted into existing projects or used to build full-fledged single-page applications (SPAs).</w:t>
       </w:r>
       <w:r>
         <w:t xml:space="preserve"> </w:t>
@@ -13365,16 +13360,7 @@
         <w:jc w:val="both"/>
       </w:pPr>
       <w:r>
-        <w:t>IntelliJ</w:t>
-      </w:r>
-      <w:r>
-        <w:t xml:space="preserve"> IDEA [</w:t>
-      </w:r>
-      <w:r>
-        <w:t>9</w:t>
-      </w:r>
-      <w:r>
-        <w:t xml:space="preserve">] is a type of the best IDE. Integrated Development Environment is Intelligent Coding Assistance for web development because it provides on-the-fly error prevention, best auto completion and code refactoring, zero configuration debugging, and an extended HTML, CSS, and JavaScript editor. </w:t>
+        <w:t xml:space="preserve">IntelliJ IDEA [9] is a type of the best IDE. Integrated Development Environment is Intelligent Coding Assistance for web development because it provides on-the-fly error prevention, best auto completion and code refactoring, zero configuration debugging, and an extended HTML, CSS, and JavaScript editor. </w:t>
       </w:r>
       <w:proofErr w:type="spellStart"/>
       <w:r>
@@ -13382,13 +13368,7 @@
       </w:r>
       <w:proofErr w:type="spellEnd"/>
       <w:r>
-        <w:t xml:space="preserve"> has many features but the best three features are interesting and </w:t>
-      </w:r>
-      <w:r>
-        <w:t>we</w:t>
-      </w:r>
-      <w:r>
-        <w:t xml:space="preserve"> decide to use them.</w:t>
+        <w:t xml:space="preserve"> has many features but the best three features are interesting and we decide to use them.</w:t>
       </w:r>
     </w:p>
     <w:p>
@@ -14145,6 +14125,14 @@
           <w:sz w:val="24"/>
           <w:szCs w:val="35"/>
         </w:rPr>
+        <w:t xml:space="preserve">        </w:t>
+      </w:r>
+      <w:r>
+        <w:rPr>
+          <w:color w:val="000000" w:themeColor="text1"/>
+          <w:sz w:val="24"/>
+          <w:szCs w:val="35"/>
+        </w:rPr>
         <w:t xml:space="preserve">Figure </w:t>
       </w:r>
       <w:r>
@@ -14215,10 +14203,1238 @@
       </w:r>
     </w:p>
     <w:p>
+      <w:pPr>
+        <w:spacing w:after="120" w:line="360" w:lineRule="auto"/>
+        <w:ind w:firstLine="432"/>
+        <w:jc w:val="both"/>
+      </w:pPr>
       <w:r>
         <w:t>This section, detail the implementation of the project during the internship. I explain how to set up tools and technology, project implementation, and installment.</w:t>
       </w:r>
     </w:p>
+    <w:p>
+      <w:pPr>
+        <w:pStyle w:val="Heading2"/>
+        <w:spacing w:after="120" w:line="360" w:lineRule="auto"/>
+      </w:pPr>
+      <w:r>
+        <w:t>Project setup</w:t>
+      </w:r>
+    </w:p>
+    <w:p>
+      <w:pPr>
+        <w:pStyle w:val="Heading3"/>
+        <w:spacing w:after="120" w:line="360" w:lineRule="auto"/>
+      </w:pPr>
+      <w:r>
+        <w:t>Environment setup</w:t>
+      </w:r>
+    </w:p>
+    <w:p>
+      <w:pPr>
+        <w:spacing w:after="120" w:line="360" w:lineRule="auto"/>
+        <w:jc w:val="both"/>
+      </w:pPr>
+      <w:r>
+        <w:t>To set up the required environment and tools for your project, follow these steps:</w:t>
+      </w:r>
+    </w:p>
+    <w:p>
+      <w:pPr>
+        <w:pStyle w:val="ListParagraph"/>
+        <w:numPr>
+          <w:ilvl w:val="0"/>
+          <w:numId w:val="43"/>
+        </w:numPr>
+        <w:spacing w:after="120" w:line="360" w:lineRule="auto"/>
+        <w:jc w:val="both"/>
+      </w:pPr>
+      <w:r>
+        <w:t xml:space="preserve">Install </w:t>
+      </w:r>
+      <w:r>
+        <w:t>Node JS version 16.13.2</w:t>
+      </w:r>
+    </w:p>
+    <w:p>
+      <w:pPr>
+        <w:pStyle w:val="ListParagraph"/>
+        <w:numPr>
+          <w:ilvl w:val="0"/>
+          <w:numId w:val="43"/>
+        </w:numPr>
+        <w:spacing w:after="120" w:line="360" w:lineRule="auto"/>
+        <w:jc w:val="both"/>
+      </w:pPr>
+      <w:r>
+        <w:t xml:space="preserve">Install the IDE. In my case, I choose IntelliJ IDEA and Visual Studio Code for </w:t>
+      </w:r>
+      <w:r>
+        <w:t xml:space="preserve">the </w:t>
+      </w:r>
+      <w:r>
+        <w:t>code editor.</w:t>
+      </w:r>
+    </w:p>
+    <w:p>
+      <w:pPr>
+        <w:pStyle w:val="ListParagraph"/>
+        <w:numPr>
+          <w:ilvl w:val="0"/>
+          <w:numId w:val="43"/>
+        </w:numPr>
+        <w:spacing w:after="120" w:line="360" w:lineRule="auto"/>
+        <w:jc w:val="both"/>
+      </w:pPr>
+      <w:r>
+        <w:t xml:space="preserve">Install the </w:t>
+      </w:r>
+      <w:r>
+        <w:t>Postman</w:t>
+      </w:r>
+      <w:r>
+        <w:t xml:space="preserve"> for testing API</w:t>
+      </w:r>
+    </w:p>
+    <w:p>
+      <w:pPr>
+        <w:pStyle w:val="ListParagraph"/>
+        <w:numPr>
+          <w:ilvl w:val="0"/>
+          <w:numId w:val="43"/>
+        </w:numPr>
+        <w:spacing w:after="120" w:line="360" w:lineRule="auto"/>
+        <w:jc w:val="both"/>
+      </w:pPr>
+      <w:r>
+        <w:t xml:space="preserve">Install </w:t>
+      </w:r>
+      <w:r>
+        <w:t xml:space="preserve">the </w:t>
+      </w:r>
+      <w:r>
+        <w:t xml:space="preserve">XAMPP </w:t>
+      </w:r>
+      <w:r>
+        <w:t xml:space="preserve">control panel and </w:t>
+      </w:r>
+      <w:r>
+        <w:t xml:space="preserve">Heidi SQL for </w:t>
+      </w:r>
+      <w:r>
+        <w:t>manage</w:t>
+      </w:r>
+      <w:r>
+        <w:t xml:space="preserve"> </w:t>
+      </w:r>
+      <w:r>
+        <w:t xml:space="preserve">the </w:t>
+      </w:r>
+      <w:r>
+        <w:t>database</w:t>
+      </w:r>
+    </w:p>
+    <w:p>
+      <w:pPr>
+        <w:pStyle w:val="Heading3"/>
+        <w:spacing w:after="120" w:line="360" w:lineRule="auto"/>
+      </w:pPr>
+      <w:r>
+        <w:t>Project initialization</w:t>
+      </w:r>
+    </w:p>
+    <w:p>
+      <w:pPr>
+        <w:pStyle w:val="Heading4"/>
+        <w:spacing w:after="120" w:line="360" w:lineRule="auto"/>
+      </w:pPr>
+      <w:r>
+        <w:t xml:space="preserve">Create </w:t>
+      </w:r>
+      <w:r>
+        <w:t xml:space="preserve">a </w:t>
+      </w:r>
+      <w:r>
+        <w:t>project with Node JS</w:t>
+      </w:r>
+    </w:p>
+    <w:p>
+      <w:pPr>
+        <w:spacing w:after="120" w:line="360" w:lineRule="auto"/>
+        <w:ind w:firstLine="720"/>
+        <w:jc w:val="both"/>
+      </w:pPr>
+      <w:r>
+        <w:t>After setting up all of the required environments, I used the command line to initialize my project and install the libraries that I need to use. I used the command "</w:t>
+      </w:r>
+      <w:proofErr w:type="spellStart"/>
+      <w:r>
+        <w:t>npm</w:t>
+      </w:r>
+      <w:proofErr w:type="spellEnd"/>
+      <w:r>
+        <w:t xml:space="preserve"> </w:t>
+      </w:r>
+      <w:proofErr w:type="spellStart"/>
+      <w:r>
+        <w:t>init</w:t>
+      </w:r>
+      <w:proofErr w:type="spellEnd"/>
+      <w:r>
+        <w:t xml:space="preserve"> -y" to initialize the project, and then I used "</w:t>
+      </w:r>
+      <w:proofErr w:type="spellStart"/>
+      <w:r>
+        <w:t>npm</w:t>
+      </w:r>
+      <w:proofErr w:type="spellEnd"/>
+      <w:r>
+        <w:t xml:space="preserve"> install library" to install the required library onto my system. After initializing and running the project, we can still access the library by using the same command.</w:t>
+      </w:r>
+      <w:r>
+        <w:t xml:space="preserve"> </w:t>
+      </w:r>
+      <w:r>
+        <w:t>A sample</w:t>
+      </w:r>
+      <w:r>
+        <w:t xml:space="preserve"> of </w:t>
+      </w:r>
+      <w:r>
+        <w:t xml:space="preserve">the </w:t>
+      </w:r>
+      <w:r>
+        <w:t xml:space="preserve">initial project with Node JS </w:t>
+      </w:r>
+      <w:r>
+        <w:t>shows</w:t>
+      </w:r>
+      <w:r>
+        <w:t xml:space="preserve"> in </w:t>
+      </w:r>
+      <w:r>
+        <w:t>F</w:t>
+      </w:r>
+      <w:r>
+        <w:t xml:space="preserve">igure </w:t>
+      </w:r>
+      <w:r>
+        <w:t>23.</w:t>
+      </w:r>
+    </w:p>
+    <w:p>
+      <w:pPr>
+        <w:keepNext/>
+        <w:spacing w:after="120" w:line="360" w:lineRule="auto"/>
+        <w:ind w:firstLine="720"/>
+        <w:jc w:val="center"/>
+      </w:pPr>
+      <w:r>
+        <w:rPr>
+          <w:noProof/>
+        </w:rPr>
+        <w:drawing>
+          <wp:inline distT="0" distB="0" distL="0" distR="0" wp14:anchorId="78B5E3C9" wp14:editId="32F342A1">
+            <wp:extent cx="3737113" cy="1804493"/>
+            <wp:effectExtent l="0" t="0" r="0" b="5715"/>
+            <wp:docPr id="450236000" name="Picture 1"/>
+            <wp:cNvGraphicFramePr>
+              <a:graphicFrameLocks xmlns:a="http://schemas.openxmlformats.org/drawingml/2006/main" noChangeAspect="1"/>
+            </wp:cNvGraphicFramePr>
+            <a:graphic xmlns:a="http://schemas.openxmlformats.org/drawingml/2006/main">
+              <a:graphicData uri="http://schemas.openxmlformats.org/drawingml/2006/picture">
+                <pic:pic xmlns:pic="http://schemas.openxmlformats.org/drawingml/2006/picture">
+                  <pic:nvPicPr>
+                    <pic:cNvPr id="450236000" name=""/>
+                    <pic:cNvPicPr/>
+                  </pic:nvPicPr>
+                  <pic:blipFill>
+                    <a:blip r:embed="rId33" cstate="print">
+                      <a:extLst>
+                        <a:ext uri="{28A0092B-C50C-407E-A947-70E740481C1C}">
+                          <a14:useLocalDpi xmlns:a14="http://schemas.microsoft.com/office/drawing/2010/main" val="0"/>
+                        </a:ext>
+                      </a:extLst>
+                    </a:blip>
+                    <a:stretch>
+                      <a:fillRect/>
+                    </a:stretch>
+                  </pic:blipFill>
+                  <pic:spPr>
+                    <a:xfrm>
+                      <a:off x="0" y="0"/>
+                      <a:ext cx="3748716" cy="1810095"/>
+                    </a:xfrm>
+                    <a:prstGeom prst="rect">
+                      <a:avLst/>
+                    </a:prstGeom>
+                  </pic:spPr>
+                </pic:pic>
+              </a:graphicData>
+            </a:graphic>
+          </wp:inline>
+        </w:drawing>
+      </w:r>
+    </w:p>
+    <w:p>
+      <w:pPr>
+        <w:pStyle w:val="Caption"/>
+        <w:jc w:val="center"/>
+        <w:rPr>
+          <w:color w:val="auto"/>
+          <w:sz w:val="24"/>
+          <w:szCs w:val="35"/>
+        </w:rPr>
+      </w:pPr>
+      <w:r>
+        <w:rPr>
+          <w:color w:val="auto"/>
+          <w:sz w:val="24"/>
+          <w:szCs w:val="35"/>
+        </w:rPr>
+        <w:t xml:space="preserve">Figure </w:t>
+      </w:r>
+      <w:r>
+        <w:rPr>
+          <w:color w:val="auto"/>
+          <w:sz w:val="24"/>
+          <w:szCs w:val="35"/>
+        </w:rPr>
+        <w:fldChar w:fldCharType="begin"/>
+      </w:r>
+      <w:r>
+        <w:rPr>
+          <w:color w:val="auto"/>
+          <w:sz w:val="24"/>
+          <w:szCs w:val="35"/>
+        </w:rPr>
+        <w:instrText xml:space="preserve"> SEQ Figure \* ARABIC </w:instrText>
+      </w:r>
+      <w:r>
+        <w:rPr>
+          <w:color w:val="auto"/>
+          <w:sz w:val="24"/>
+          <w:szCs w:val="35"/>
+        </w:rPr>
+        <w:fldChar w:fldCharType="separate"/>
+      </w:r>
+      <w:r>
+        <w:rPr>
+          <w:noProof/>
+          <w:color w:val="auto"/>
+          <w:sz w:val="24"/>
+          <w:szCs w:val="35"/>
+        </w:rPr>
+        <w:t>23</w:t>
+      </w:r>
+      <w:r>
+        <w:rPr>
+          <w:color w:val="auto"/>
+          <w:sz w:val="24"/>
+          <w:szCs w:val="35"/>
+        </w:rPr>
+        <w:fldChar w:fldCharType="end"/>
+      </w:r>
+      <w:r>
+        <w:rPr>
+          <w:color w:val="auto"/>
+          <w:sz w:val="24"/>
+          <w:szCs w:val="35"/>
+        </w:rPr>
+        <w:t>: Node JS initial project</w:t>
+      </w:r>
+    </w:p>
+    <w:p>
+      <w:pPr>
+        <w:pStyle w:val="Heading4"/>
+      </w:pPr>
+      <w:r>
+        <w:t xml:space="preserve">Create </w:t>
+      </w:r>
+      <w:r>
+        <w:t>Vue</w:t>
+      </w:r>
+      <w:r>
+        <w:t xml:space="preserve"> </w:t>
+      </w:r>
+      <w:r>
+        <w:t>JS application</w:t>
+      </w:r>
+    </w:p>
+    <w:p>
+      <w:pPr>
+        <w:ind w:firstLine="720"/>
+        <w:jc w:val="both"/>
+      </w:pPr>
+      <w:r>
+        <w:t xml:space="preserve">To develop a Vue.js front-end application, </w:t>
+      </w:r>
+      <w:r>
+        <w:t>we will</w:t>
+      </w:r>
+      <w:r>
+        <w:t xml:space="preserve"> need to have Node.js installed, as it provides the runtime environment for handling data communication. Before creating a Vue.js project, you must install the Vue CLI by running the command</w:t>
+      </w:r>
+      <w:r>
+        <w:t xml:space="preserve"> “</w:t>
+      </w:r>
+      <w:proofErr w:type="spellStart"/>
+      <w:r>
+        <w:t>npm</w:t>
+      </w:r>
+      <w:proofErr w:type="spellEnd"/>
+      <w:r>
+        <w:t xml:space="preserve"> install -g @vue/cli</w:t>
+      </w:r>
+      <w:r>
+        <w:t xml:space="preserve">” </w:t>
+      </w:r>
+      <w:r>
+        <w:t>This command will globally install the Vue CLI package (@vue/cli) on your system. The -g flag ensures that the package is installed globally, allowing you to access it from any directory in your command line.</w:t>
+      </w:r>
+      <w:r>
+        <w:t xml:space="preserve"> </w:t>
+      </w:r>
+      <w:r>
+        <w:t xml:space="preserve">Once the installation is complete, you can create a new Vue.js application </w:t>
+      </w:r>
+      <w:r>
+        <w:lastRenderedPageBreak/>
+        <w:t>by running the following command</w:t>
+      </w:r>
+      <w:r>
+        <w:t xml:space="preserve"> “</w:t>
+      </w:r>
+      <w:proofErr w:type="spellStart"/>
+      <w:r>
+        <w:t>vue</w:t>
+      </w:r>
+      <w:proofErr w:type="spellEnd"/>
+      <w:r>
+        <w:t xml:space="preserve"> create project-name</w:t>
+      </w:r>
+      <w:r>
+        <w:t>”</w:t>
+      </w:r>
+      <w:r>
+        <w:t xml:space="preserve">. </w:t>
+      </w:r>
+      <w:r>
+        <w:t>This command will initiate the project creation process and prompt you to choose a preset. You can select the default preset, manually select features, or choose a saved preset</w:t>
+      </w:r>
+      <w:r>
+        <w:t xml:space="preserve"> as shown in the figure 24:</w:t>
+      </w:r>
+    </w:p>
+    <w:p>
+      <w:pPr>
+        <w:keepNext/>
+        <w:ind w:firstLine="720"/>
+        <w:jc w:val="center"/>
+      </w:pPr>
+      <w:r>
+        <w:rPr>
+          <w:noProof/>
+        </w:rPr>
+        <w:drawing>
+          <wp:inline distT="0" distB="0" distL="0" distR="0" wp14:anchorId="6D8684F4" wp14:editId="6DE3E15C">
+            <wp:extent cx="3124228" cy="2130425"/>
+            <wp:effectExtent l="0" t="0" r="0" b="3175"/>
+            <wp:docPr id="72937524" name="Picture 1"/>
+            <wp:cNvGraphicFramePr>
+              <a:graphicFrameLocks xmlns:a="http://schemas.openxmlformats.org/drawingml/2006/main" noChangeAspect="1"/>
+            </wp:cNvGraphicFramePr>
+            <a:graphic xmlns:a="http://schemas.openxmlformats.org/drawingml/2006/main">
+              <a:graphicData uri="http://schemas.openxmlformats.org/drawingml/2006/picture">
+                <pic:pic xmlns:pic="http://schemas.openxmlformats.org/drawingml/2006/picture">
+                  <pic:nvPicPr>
+                    <pic:cNvPr id="72937524" name=""/>
+                    <pic:cNvPicPr/>
+                  </pic:nvPicPr>
+                  <pic:blipFill rotWithShape="1">
+                    <a:blip r:embed="rId34">
+                      <a:extLst>
+                        <a:ext uri="{28A0092B-C50C-407E-A947-70E740481C1C}">
+                          <a14:useLocalDpi xmlns:a14="http://schemas.microsoft.com/office/drawing/2010/main" val="0"/>
+                        </a:ext>
+                      </a:extLst>
+                    </a:blip>
+                    <a:srcRect l="507"/>
+                    <a:stretch/>
+                  </pic:blipFill>
+                  <pic:spPr bwMode="auto">
+                    <a:xfrm>
+                      <a:off x="0" y="0"/>
+                      <a:ext cx="3124860" cy="2130856"/>
+                    </a:xfrm>
+                    <a:prstGeom prst="rect">
+                      <a:avLst/>
+                    </a:prstGeom>
+                    <a:ln>
+                      <a:noFill/>
+                    </a:ln>
+                    <a:extLst>
+                      <a:ext uri="{53640926-AAD7-44D8-BBD7-CCE9431645EC}">
+                        <a14:shadowObscured xmlns:a14="http://schemas.microsoft.com/office/drawing/2010/main"/>
+                      </a:ext>
+                    </a:extLst>
+                  </pic:spPr>
+                </pic:pic>
+              </a:graphicData>
+            </a:graphic>
+          </wp:inline>
+        </w:drawing>
+      </w:r>
+    </w:p>
+    <w:p>
+      <w:pPr>
+        <w:pStyle w:val="Caption"/>
+        <w:jc w:val="center"/>
+        <w:rPr>
+          <w:color w:val="auto"/>
+          <w:sz w:val="24"/>
+          <w:szCs w:val="35"/>
+        </w:rPr>
+      </w:pPr>
+      <w:r>
+        <w:rPr>
+          <w:color w:val="auto"/>
+          <w:sz w:val="24"/>
+          <w:szCs w:val="35"/>
+        </w:rPr>
+        <w:t xml:space="preserve">Figure </w:t>
+      </w:r>
+      <w:r>
+        <w:rPr>
+          <w:color w:val="auto"/>
+          <w:sz w:val="24"/>
+          <w:szCs w:val="35"/>
+        </w:rPr>
+        <w:fldChar w:fldCharType="begin"/>
+      </w:r>
+      <w:r>
+        <w:rPr>
+          <w:color w:val="auto"/>
+          <w:sz w:val="24"/>
+          <w:szCs w:val="35"/>
+        </w:rPr>
+        <w:instrText xml:space="preserve"> SEQ Figure \* ARABIC </w:instrText>
+      </w:r>
+      <w:r>
+        <w:rPr>
+          <w:color w:val="auto"/>
+          <w:sz w:val="24"/>
+          <w:szCs w:val="35"/>
+        </w:rPr>
+        <w:fldChar w:fldCharType="separate"/>
+      </w:r>
+      <w:r>
+        <w:rPr>
+          <w:noProof/>
+          <w:color w:val="auto"/>
+          <w:sz w:val="24"/>
+          <w:szCs w:val="35"/>
+        </w:rPr>
+        <w:t>24</w:t>
+      </w:r>
+      <w:r>
+        <w:rPr>
+          <w:color w:val="auto"/>
+          <w:sz w:val="24"/>
+          <w:szCs w:val="35"/>
+        </w:rPr>
+        <w:fldChar w:fldCharType="end"/>
+      </w:r>
+      <w:r>
+        <w:rPr>
+          <w:color w:val="auto"/>
+          <w:sz w:val="24"/>
+          <w:szCs w:val="35"/>
+        </w:rPr>
+        <w:t>: Vue create application</w:t>
+      </w:r>
+    </w:p>
+    <w:p>
+      <w:pPr>
+        <w:pStyle w:val="Heading2"/>
+      </w:pPr>
+      <w:r>
+        <w:t>Project structure</w:t>
+      </w:r>
+    </w:p>
+    <w:p>
+      <w:pPr>
+        <w:pStyle w:val="Heading3"/>
+      </w:pPr>
+      <w:r>
+        <w:t>Node JS project structure</w:t>
+      </w:r>
+    </w:p>
+    <w:p>
+      <w:pPr>
+        <w:spacing w:after="120" w:line="360" w:lineRule="auto"/>
+        <w:ind w:firstLine="720"/>
+        <w:jc w:val="both"/>
+      </w:pPr>
+      <w:r>
+        <w:t>The application</w:t>
+      </w:r>
+      <w:r>
+        <w:t xml:space="preserve"> structure in Node JS is basically the structure of folders, and file included in a project. When we create the project, we will get an overview of the application structure as shown in Figure 25</w:t>
+      </w:r>
+      <w:r>
+        <w:t>.</w:t>
+      </w:r>
+    </w:p>
+    <w:p>
+      <w:pPr>
+        <w:keepNext/>
+        <w:jc w:val="center"/>
+      </w:pPr>
+      <w:r>
+        <w:rPr>
+          <w:noProof/>
+        </w:rPr>
+        <w:drawing>
+          <wp:inline distT="0" distB="0" distL="0" distR="0" wp14:anchorId="2174A58E" wp14:editId="65014B76">
+            <wp:extent cx="2657363" cy="4166483"/>
+            <wp:effectExtent l="0" t="0" r="0" b="5715"/>
+            <wp:docPr id="984268069" name="Picture 1"/>
+            <wp:cNvGraphicFramePr>
+              <a:graphicFrameLocks xmlns:a="http://schemas.openxmlformats.org/drawingml/2006/main" noChangeAspect="1"/>
+            </wp:cNvGraphicFramePr>
+            <a:graphic xmlns:a="http://schemas.openxmlformats.org/drawingml/2006/main">
+              <a:graphicData uri="http://schemas.openxmlformats.org/drawingml/2006/picture">
+                <pic:pic xmlns:pic="http://schemas.openxmlformats.org/drawingml/2006/picture">
+                  <pic:nvPicPr>
+                    <pic:cNvPr id="984268069" name=""/>
+                    <pic:cNvPicPr/>
+                  </pic:nvPicPr>
+                  <pic:blipFill>
+                    <a:blip r:embed="rId35">
+                      <a:extLst>
+                        <a:ext uri="{28A0092B-C50C-407E-A947-70E740481C1C}">
+                          <a14:useLocalDpi xmlns:a14="http://schemas.microsoft.com/office/drawing/2010/main" val="0"/>
+                        </a:ext>
+                      </a:extLst>
+                    </a:blip>
+                    <a:stretch>
+                      <a:fillRect/>
+                    </a:stretch>
+                  </pic:blipFill>
+                  <pic:spPr>
+                    <a:xfrm>
+                      <a:off x="0" y="0"/>
+                      <a:ext cx="2658917" cy="4168920"/>
+                    </a:xfrm>
+                    <a:prstGeom prst="rect">
+                      <a:avLst/>
+                    </a:prstGeom>
+                  </pic:spPr>
+                </pic:pic>
+              </a:graphicData>
+            </a:graphic>
+          </wp:inline>
+        </w:drawing>
+      </w:r>
+    </w:p>
+    <w:p>
+      <w:pPr>
+        <w:pStyle w:val="Caption"/>
+        <w:jc w:val="center"/>
+        <w:rPr>
+          <w:color w:val="auto"/>
+          <w:sz w:val="24"/>
+          <w:szCs w:val="35"/>
+        </w:rPr>
+      </w:pPr>
+      <w:r>
+        <w:rPr>
+          <w:color w:val="auto"/>
+          <w:sz w:val="24"/>
+          <w:szCs w:val="35"/>
+        </w:rPr>
+        <w:t xml:space="preserve">Figure </w:t>
+      </w:r>
+      <w:r>
+        <w:rPr>
+          <w:color w:val="auto"/>
+          <w:sz w:val="24"/>
+          <w:szCs w:val="35"/>
+        </w:rPr>
+        <w:fldChar w:fldCharType="begin"/>
+      </w:r>
+      <w:r>
+        <w:rPr>
+          <w:color w:val="auto"/>
+          <w:sz w:val="24"/>
+          <w:szCs w:val="35"/>
+        </w:rPr>
+        <w:instrText xml:space="preserve"> SEQ Figure \* ARABIC </w:instrText>
+      </w:r>
+      <w:r>
+        <w:rPr>
+          <w:color w:val="auto"/>
+          <w:sz w:val="24"/>
+          <w:szCs w:val="35"/>
+        </w:rPr>
+        <w:fldChar w:fldCharType="separate"/>
+      </w:r>
+      <w:r>
+        <w:rPr>
+          <w:noProof/>
+          <w:color w:val="auto"/>
+          <w:sz w:val="24"/>
+          <w:szCs w:val="35"/>
+        </w:rPr>
+        <w:t>25</w:t>
+      </w:r>
+      <w:r>
+        <w:rPr>
+          <w:color w:val="auto"/>
+          <w:sz w:val="24"/>
+          <w:szCs w:val="35"/>
+        </w:rPr>
+        <w:fldChar w:fldCharType="end"/>
+      </w:r>
+      <w:r>
+        <w:rPr>
+          <w:color w:val="auto"/>
+          <w:sz w:val="24"/>
+          <w:szCs w:val="35"/>
+        </w:rPr>
+        <w:t>: Node JS project structure</w:t>
+      </w:r>
+    </w:p>
+    <w:p/>
+    <w:p>
+      <w:pPr>
+        <w:spacing w:after="120" w:line="360" w:lineRule="auto"/>
+        <w:jc w:val="both"/>
+      </w:pPr>
+      <w:r>
+        <w:t xml:space="preserve">Node </w:t>
+      </w:r>
+      <w:r>
+        <w:t>JS</w:t>
+      </w:r>
+      <w:r>
+        <w:t xml:space="preserve"> project structure: </w:t>
+      </w:r>
+    </w:p>
+    <w:p>
+      <w:pPr>
+        <w:pStyle w:val="ListParagraph"/>
+        <w:numPr>
+          <w:ilvl w:val="0"/>
+          <w:numId w:val="44"/>
+        </w:numPr>
+        <w:spacing w:after="120" w:line="360" w:lineRule="auto"/>
+        <w:jc w:val="both"/>
+      </w:pPr>
+      <w:r>
+        <w:t xml:space="preserve">Config: This directory typically contains configuration files for </w:t>
+      </w:r>
+      <w:r>
+        <w:t xml:space="preserve">the </w:t>
+      </w:r>
+      <w:r>
+        <w:t>application</w:t>
+      </w:r>
+      <w:r>
+        <w:t xml:space="preserve">. It </w:t>
+      </w:r>
+      <w:r>
+        <w:t>stores</w:t>
+      </w:r>
+      <w:r>
+        <w:t xml:space="preserve"> config for database base or security.</w:t>
+      </w:r>
+    </w:p>
+    <w:p>
+      <w:pPr>
+        <w:pStyle w:val="ListParagraph"/>
+        <w:numPr>
+          <w:ilvl w:val="0"/>
+          <w:numId w:val="44"/>
+        </w:numPr>
+        <w:spacing w:after="120" w:line="360" w:lineRule="auto"/>
+        <w:jc w:val="both"/>
+      </w:pPr>
+      <w:r>
+        <w:t>Controller:</w:t>
+      </w:r>
+      <w:r>
+        <w:t xml:space="preserve"> controller directory house the</w:t>
+      </w:r>
+      <w:r>
+        <w:t xml:space="preserve"> class and method</w:t>
+      </w:r>
+      <w:r>
+        <w:t xml:space="preserve"> logic for handling incoming requests and generating </w:t>
+      </w:r>
+      <w:r>
+        <w:t xml:space="preserve">the </w:t>
+      </w:r>
+      <w:r>
+        <w:t>appropriate response.</w:t>
+      </w:r>
+    </w:p>
+    <w:p>
+      <w:pPr>
+        <w:pStyle w:val="ListParagraph"/>
+        <w:numPr>
+          <w:ilvl w:val="0"/>
+          <w:numId w:val="44"/>
+        </w:numPr>
+        <w:spacing w:after="120" w:line="360" w:lineRule="auto"/>
+        <w:jc w:val="both"/>
+      </w:pPr>
+      <w:r>
+        <w:t>Models:</w:t>
+      </w:r>
+      <w:r>
+        <w:t xml:space="preserve"> this directory </w:t>
+      </w:r>
+      <w:r>
+        <w:t>is where define the application data models and often interacts with a database or other data source.</w:t>
+      </w:r>
+    </w:p>
+    <w:p>
+      <w:pPr>
+        <w:pStyle w:val="ListParagraph"/>
+        <w:numPr>
+          <w:ilvl w:val="0"/>
+          <w:numId w:val="44"/>
+        </w:numPr>
+        <w:spacing w:after="120" w:line="360" w:lineRule="auto"/>
+        <w:jc w:val="both"/>
+      </w:pPr>
+      <w:r>
+        <w:t>Router:</w:t>
+      </w:r>
+      <w:r>
+        <w:t xml:space="preserve"> </w:t>
+      </w:r>
+      <w:r>
+        <w:t xml:space="preserve">the router directory contains the route definition for the application. It specifies how different HTTP </w:t>
+      </w:r>
+      <w:r>
+        <w:t>requests</w:t>
+      </w:r>
+      <w:r>
+        <w:t xml:space="preserve"> are mapped to </w:t>
+      </w:r>
+      <w:r>
+        <w:t xml:space="preserve">the </w:t>
+      </w:r>
+      <w:r>
+        <w:t>corresponding controller function.</w:t>
+      </w:r>
+    </w:p>
+    <w:p>
+      <w:pPr>
+        <w:pStyle w:val="ListParagraph"/>
+        <w:numPr>
+          <w:ilvl w:val="0"/>
+          <w:numId w:val="44"/>
+        </w:numPr>
+        <w:spacing w:after="120" w:line="360" w:lineRule="auto"/>
+        <w:jc w:val="both"/>
+      </w:pPr>
+      <w:r>
+        <w:t>Uploads</w:t>
+      </w:r>
+      <w:r>
+        <w:t xml:space="preserve">: the directory store image that </w:t>
+      </w:r>
+      <w:r>
+        <w:t>uploads</w:t>
+      </w:r>
+      <w:r>
+        <w:t xml:space="preserve"> and </w:t>
+      </w:r>
+      <w:r>
+        <w:t>shares</w:t>
+      </w:r>
+      <w:r>
+        <w:t xml:space="preserve"> to </w:t>
+      </w:r>
+      <w:r>
+        <w:t>the network for access.</w:t>
+      </w:r>
+    </w:p>
+    <w:p>
+      <w:pPr>
+        <w:pStyle w:val="ListParagraph"/>
+        <w:numPr>
+          <w:ilvl w:val="0"/>
+          <w:numId w:val="44"/>
+        </w:numPr>
+        <w:spacing w:after="120" w:line="360" w:lineRule="auto"/>
+        <w:jc w:val="both"/>
+      </w:pPr>
+      <w:r>
+        <w:t>U</w:t>
+      </w:r>
+      <w:r>
+        <w:t>til</w:t>
+      </w:r>
+      <w:r>
+        <w:t>: the utils directory store helper functions that can be used across the application.</w:t>
+      </w:r>
+    </w:p>
+    <w:p>
+      <w:pPr>
+        <w:pStyle w:val="Heading3"/>
+      </w:pPr>
+      <w:r>
+        <w:t>Vue JS project structure</w:t>
+      </w:r>
+    </w:p>
+    <w:p>
+      <w:pPr>
+        <w:spacing w:after="120" w:line="360" w:lineRule="auto"/>
+        <w:ind w:firstLine="720"/>
+        <w:jc w:val="both"/>
+      </w:pPr>
+      <w:r>
+        <w:t xml:space="preserve">Vue JS structure is already set up by default when we </w:t>
+      </w:r>
+      <w:r>
+        <w:t>initiated</w:t>
+      </w:r>
+      <w:r>
+        <w:t xml:space="preserve"> the project. </w:t>
+      </w:r>
+      <w:r>
+        <w:t xml:space="preserve">The </w:t>
+      </w:r>
+      <w:r>
+        <w:t xml:space="preserve">directory that we need to structure is in the </w:t>
+      </w:r>
+      <w:proofErr w:type="spellStart"/>
+      <w:r>
+        <w:t>src</w:t>
+      </w:r>
+      <w:proofErr w:type="spellEnd"/>
+      <w:r>
+        <w:t xml:space="preserve"> directory. </w:t>
+      </w:r>
+      <w:r>
+        <w:t>The</w:t>
+      </w:r>
+      <w:r>
+        <w:t xml:space="preserve"> following is </w:t>
+      </w:r>
+      <w:r>
+        <w:t xml:space="preserve">the </w:t>
+      </w:r>
+      <w:r>
+        <w:t>project directory that I have set up:</w:t>
+      </w:r>
+    </w:p>
+    <w:p>
+      <w:pPr>
+        <w:pStyle w:val="ListParagraph"/>
+        <w:numPr>
+          <w:ilvl w:val="2"/>
+          <w:numId w:val="42"/>
+        </w:numPr>
+        <w:spacing w:after="120" w:line="360" w:lineRule="auto"/>
+        <w:jc w:val="both"/>
+      </w:pPr>
+      <w:r>
+        <w:t xml:space="preserve">Assets: the directory is used to store </w:t>
+      </w:r>
+      <w:r>
+        <w:t>images</w:t>
+      </w:r>
+      <w:r>
+        <w:t>, fonts</w:t>
+      </w:r>
+      <w:r>
+        <w:t>,</w:t>
+      </w:r>
+      <w:r>
+        <w:t xml:space="preserve"> or </w:t>
+      </w:r>
+      <w:r>
+        <w:t>stylesheets</w:t>
+      </w:r>
+      <w:r>
+        <w:t xml:space="preserve"> that are required in </w:t>
+      </w:r>
+      <w:r>
+        <w:t xml:space="preserve">the </w:t>
+      </w:r>
+      <w:r>
+        <w:t>application</w:t>
+      </w:r>
+    </w:p>
+    <w:p>
+      <w:pPr>
+        <w:pStyle w:val="ListParagraph"/>
+        <w:numPr>
+          <w:ilvl w:val="2"/>
+          <w:numId w:val="42"/>
+        </w:numPr>
+        <w:spacing w:after="120" w:line="360" w:lineRule="auto"/>
+        <w:jc w:val="both"/>
+      </w:pPr>
+      <w:r>
+        <w:t xml:space="preserve">Components: the components directory </w:t>
+      </w:r>
+      <w:r>
+        <w:t>stores reusable building block</w:t>
+      </w:r>
+    </w:p>
+    <w:p>
+      <w:pPr>
+        <w:pStyle w:val="ListParagraph"/>
+        <w:numPr>
+          <w:ilvl w:val="2"/>
+          <w:numId w:val="42"/>
+        </w:numPr>
+        <w:spacing w:after="120" w:line="360" w:lineRule="auto"/>
+        <w:jc w:val="both"/>
+      </w:pPr>
+      <w:r>
+        <w:t xml:space="preserve">Views: the views directory is </w:t>
+      </w:r>
+      <w:r>
+        <w:t xml:space="preserve">a </w:t>
+      </w:r>
+      <w:r>
+        <w:t xml:space="preserve">store page component for display </w:t>
+      </w:r>
+      <w:r>
+        <w:t xml:space="preserve">in </w:t>
+      </w:r>
+      <w:r>
+        <w:t xml:space="preserve">a </w:t>
+      </w:r>
+      <w:r>
+        <w:t>different view</w:t>
+      </w:r>
+    </w:p>
+    <w:p>
+      <w:pPr>
+        <w:pStyle w:val="ListParagraph"/>
+        <w:numPr>
+          <w:ilvl w:val="2"/>
+          <w:numId w:val="42"/>
+        </w:numPr>
+        <w:spacing w:after="120" w:line="360" w:lineRule="auto"/>
+        <w:jc w:val="both"/>
+      </w:pPr>
+      <w:r>
+        <w:t xml:space="preserve">Router: this directory contains the Vue Router configuration files. It </w:t>
+      </w:r>
+      <w:r>
+        <w:t>allows</w:t>
+      </w:r>
+      <w:r>
+        <w:t xml:space="preserve"> up to control what page we need to show in </w:t>
+      </w:r>
+      <w:r>
+        <w:t>the path.</w:t>
+      </w:r>
+    </w:p>
+    <w:p>
+      <w:pPr>
+        <w:pStyle w:val="ListParagraph"/>
+        <w:numPr>
+          <w:ilvl w:val="2"/>
+          <w:numId w:val="42"/>
+        </w:numPr>
+        <w:spacing w:after="120" w:line="360" w:lineRule="auto"/>
+        <w:jc w:val="both"/>
+      </w:pPr>
+      <w:r>
+        <w:t>Services: this directory contains the service that communicates with API that uses in all pages that need to load data from API.</w:t>
+      </w:r>
+    </w:p>
+    <w:p>
+      <w:pPr>
+        <w:pStyle w:val="ListParagraph"/>
+        <w:numPr>
+          <w:ilvl w:val="2"/>
+          <w:numId w:val="42"/>
+        </w:numPr>
+        <w:spacing w:after="120" w:line="360" w:lineRule="auto"/>
+        <w:jc w:val="both"/>
+      </w:pPr>
+      <w:r>
+        <w:t>Plugin: is store the new library that needs to be set up example Apex chart</w:t>
+      </w:r>
+    </w:p>
+    <w:p>
+      <w:pPr>
+        <w:spacing w:after="120" w:line="360" w:lineRule="auto"/>
+        <w:jc w:val="both"/>
+      </w:pPr>
+      <w:r>
+        <w:t>The project directory is very important and I will improve or update it in the future when the project is increase more functionality or feature.</w:t>
+      </w:r>
+    </w:p>
+    <w:p>
+      <w:pPr>
+        <w:keepNext/>
+        <w:jc w:val="center"/>
+      </w:pPr>
+      <w:r>
+        <w:rPr>
+          <w:noProof/>
+        </w:rPr>
+        <w:lastRenderedPageBreak/>
+        <w:drawing>
+          <wp:inline distT="0" distB="0" distL="0" distR="0" wp14:anchorId="6514010B" wp14:editId="45A5B62B">
+            <wp:extent cx="1535685" cy="3387255"/>
+            <wp:effectExtent l="0" t="0" r="7620" b="3810"/>
+            <wp:docPr id="1796440523" name="Picture 1"/>
+            <wp:cNvGraphicFramePr>
+              <a:graphicFrameLocks xmlns:a="http://schemas.openxmlformats.org/drawingml/2006/main" noChangeAspect="1"/>
+            </wp:cNvGraphicFramePr>
+            <a:graphic xmlns:a="http://schemas.openxmlformats.org/drawingml/2006/main">
+              <a:graphicData uri="http://schemas.openxmlformats.org/drawingml/2006/picture">
+                <pic:pic xmlns:pic="http://schemas.openxmlformats.org/drawingml/2006/picture">
+                  <pic:nvPicPr>
+                    <pic:cNvPr id="1796440523" name=""/>
+                    <pic:cNvPicPr/>
+                  </pic:nvPicPr>
+                  <pic:blipFill>
+                    <a:blip r:embed="rId36">
+                      <a:extLst>
+                        <a:ext uri="{28A0092B-C50C-407E-A947-70E740481C1C}">
+                          <a14:useLocalDpi xmlns:a14="http://schemas.microsoft.com/office/drawing/2010/main" val="0"/>
+                        </a:ext>
+                      </a:extLst>
+                    </a:blip>
+                    <a:stretch>
+                      <a:fillRect/>
+                    </a:stretch>
+                  </pic:blipFill>
+                  <pic:spPr>
+                    <a:xfrm>
+                      <a:off x="0" y="0"/>
+                      <a:ext cx="1538421" cy="3393291"/>
+                    </a:xfrm>
+                    <a:prstGeom prst="rect">
+                      <a:avLst/>
+                    </a:prstGeom>
+                  </pic:spPr>
+                </pic:pic>
+              </a:graphicData>
+            </a:graphic>
+          </wp:inline>
+        </w:drawing>
+      </w:r>
+    </w:p>
+    <w:p>
+      <w:pPr>
+        <w:pStyle w:val="Caption"/>
+        <w:jc w:val="center"/>
+        <w:rPr>
+          <w:color w:val="auto"/>
+          <w:sz w:val="28"/>
+          <w:szCs w:val="37"/>
+        </w:rPr>
+      </w:pPr>
+      <w:r>
+        <w:rPr>
+          <w:color w:val="auto"/>
+          <w:sz w:val="28"/>
+          <w:szCs w:val="37"/>
+        </w:rPr>
+        <w:t xml:space="preserve">Figure </w:t>
+      </w:r>
+      <w:r>
+        <w:rPr>
+          <w:color w:val="auto"/>
+          <w:sz w:val="28"/>
+          <w:szCs w:val="37"/>
+        </w:rPr>
+        <w:fldChar w:fldCharType="begin"/>
+      </w:r>
+      <w:r>
+        <w:rPr>
+          <w:color w:val="auto"/>
+          <w:sz w:val="28"/>
+          <w:szCs w:val="37"/>
+        </w:rPr>
+        <w:instrText xml:space="preserve"> SEQ Figure \* ARABIC </w:instrText>
+      </w:r>
+      <w:r>
+        <w:rPr>
+          <w:color w:val="auto"/>
+          <w:sz w:val="28"/>
+          <w:szCs w:val="37"/>
+        </w:rPr>
+        <w:fldChar w:fldCharType="separate"/>
+      </w:r>
+      <w:r>
+        <w:rPr>
+          <w:noProof/>
+          <w:color w:val="auto"/>
+          <w:sz w:val="28"/>
+          <w:szCs w:val="37"/>
+        </w:rPr>
+        <w:t>26</w:t>
+      </w:r>
+      <w:r>
+        <w:rPr>
+          <w:color w:val="auto"/>
+          <w:sz w:val="28"/>
+          <w:szCs w:val="37"/>
+        </w:rPr>
+        <w:fldChar w:fldCharType="end"/>
+      </w:r>
+      <w:r>
+        <w:rPr>
+          <w:color w:val="auto"/>
+          <w:sz w:val="28"/>
+          <w:szCs w:val="37"/>
+        </w:rPr>
+        <w:t>: Vue JS project structure</w:t>
+      </w:r>
+    </w:p>
+    <w:p>
+      <w:pPr>
+        <w:pStyle w:val="Heading2"/>
+      </w:pPr>
+      <w:r>
+        <w:t>Project implement</w:t>
+      </w:r>
+    </w:p>
+    <w:p>
+      <w:r>
+        <w:br w:type="page"/>
+      </w:r>
+    </w:p>
+    <w:p>
+      <w:pPr>
+        <w:pStyle w:val="Heading1"/>
+      </w:pPr>
+      <w:r>
+        <w:lastRenderedPageBreak/>
+        <w:t>CONCLUSION</w:t>
+      </w:r>
+    </w:p>
+    <w:p>
+      <w:r>
+        <w:t>The internship at ITC has truly helped me develop both my technical skills and my soft skills. Although I encountered a few difficulties during this internship, I was able to overcome them in a timely manner.</w:t>
+      </w:r>
+    </w:p>
+    <w:p>
+      <w:pPr>
+        <w:pStyle w:val="Heading2"/>
+      </w:pPr>
+      <w:r>
+        <w:t>Complete and uncompleted task</w:t>
+      </w:r>
+    </w:p>
+    <w:p/>
     <w:sectPr>
       <w:pgSz w:w="11906" w:h="16838" w:code="9"/>
       <w:pgMar w:top="1134" w:right="1134" w:bottom="1134" w:left="1701" w:header="720" w:footer="720" w:gutter="0"/>
@@ -16794,7 +18010,7 @@
   <w:abstractNum w:abstractNumId="22" w15:restartNumberingAfterBreak="0">
     <w:nsid w:val="4E804BE8"/>
     <w:multiLevelType w:val="hybridMultilevel"/>
-    <w:tmpl w:val="7D5E26D2"/>
+    <w:tmpl w:val="445C133E"/>
     <w:lvl w:ilvl="0" w:tplc="04090001">
       <w:start w:val="1"/>
       <w:numFmt w:val="bullet"/>
@@ -16819,16 +18035,16 @@
         <w:rFonts w:ascii="Courier New" w:hAnsi="Courier New" w:cs="Courier New" w:hint="default"/>
       </w:rPr>
     </w:lvl>
-    <w:lvl w:ilvl="2" w:tplc="04090005" w:tentative="1">
-      <w:start w:val="1"/>
-      <w:numFmt w:val="bullet"/>
-      <w:lvlText w:val=""/>
-      <w:lvlJc w:val="left"/>
-      <w:pPr>
-        <w:ind w:left="2160" w:hanging="360"/>
-      </w:pPr>
-      <w:rPr>
-        <w:rFonts w:ascii="Wingdings" w:hAnsi="Wingdings" w:hint="default"/>
+    <w:lvl w:ilvl="2" w:tplc="04090001">
+      <w:start w:val="1"/>
+      <w:numFmt w:val="bullet"/>
+      <w:lvlText w:val=""/>
+      <w:lvlJc w:val="left"/>
+      <w:pPr>
+        <w:ind w:left="720" w:hanging="360"/>
+      </w:pPr>
+      <w:rPr>
+        <w:rFonts w:ascii="Symbol" w:hAnsi="Symbol" w:hint="default"/>
       </w:rPr>
     </w:lvl>
     <w:lvl w:ilvl="3" w:tplc="04090001" w:tentative="1">
@@ -17335,6 +18551,119 @@
     </w:lvl>
   </w:abstractNum>
   <w:abstractNum w:abstractNumId="27" w15:restartNumberingAfterBreak="0">
+    <w:nsid w:val="5D2E74AA"/>
+    <w:multiLevelType w:val="hybridMultilevel"/>
+    <w:tmpl w:val="BF800304"/>
+    <w:lvl w:ilvl="0" w:tplc="04090001">
+      <w:start w:val="1"/>
+      <w:numFmt w:val="bullet"/>
+      <w:lvlText w:val=""/>
+      <w:lvlJc w:val="left"/>
+      <w:pPr>
+        <w:ind w:left="720" w:hanging="360"/>
+      </w:pPr>
+      <w:rPr>
+        <w:rFonts w:ascii="Symbol" w:hAnsi="Symbol" w:hint="default"/>
+      </w:rPr>
+    </w:lvl>
+    <w:lvl w:ilvl="1" w:tplc="04090003" w:tentative="1">
+      <w:start w:val="1"/>
+      <w:numFmt w:val="bullet"/>
+      <w:lvlText w:val="o"/>
+      <w:lvlJc w:val="left"/>
+      <w:pPr>
+        <w:ind w:left="1440" w:hanging="360"/>
+      </w:pPr>
+      <w:rPr>
+        <w:rFonts w:ascii="Courier New" w:hAnsi="Courier New" w:cs="Courier New" w:hint="default"/>
+      </w:rPr>
+    </w:lvl>
+    <w:lvl w:ilvl="2" w:tplc="04090005" w:tentative="1">
+      <w:start w:val="1"/>
+      <w:numFmt w:val="bullet"/>
+      <w:lvlText w:val=""/>
+      <w:lvlJc w:val="left"/>
+      <w:pPr>
+        <w:ind w:left="2160" w:hanging="360"/>
+      </w:pPr>
+      <w:rPr>
+        <w:rFonts w:ascii="Wingdings" w:hAnsi="Wingdings" w:hint="default"/>
+      </w:rPr>
+    </w:lvl>
+    <w:lvl w:ilvl="3" w:tplc="04090001" w:tentative="1">
+      <w:start w:val="1"/>
+      <w:numFmt w:val="bullet"/>
+      <w:lvlText w:val=""/>
+      <w:lvlJc w:val="left"/>
+      <w:pPr>
+        <w:ind w:left="2880" w:hanging="360"/>
+      </w:pPr>
+      <w:rPr>
+        <w:rFonts w:ascii="Symbol" w:hAnsi="Symbol" w:hint="default"/>
+      </w:rPr>
+    </w:lvl>
+    <w:lvl w:ilvl="4" w:tplc="04090003" w:tentative="1">
+      <w:start w:val="1"/>
+      <w:numFmt w:val="bullet"/>
+      <w:lvlText w:val="o"/>
+      <w:lvlJc w:val="left"/>
+      <w:pPr>
+        <w:ind w:left="3600" w:hanging="360"/>
+      </w:pPr>
+      <w:rPr>
+        <w:rFonts w:ascii="Courier New" w:hAnsi="Courier New" w:cs="Courier New" w:hint="default"/>
+      </w:rPr>
+    </w:lvl>
+    <w:lvl w:ilvl="5" w:tplc="04090005" w:tentative="1">
+      <w:start w:val="1"/>
+      <w:numFmt w:val="bullet"/>
+      <w:lvlText w:val=""/>
+      <w:lvlJc w:val="left"/>
+      <w:pPr>
+        <w:ind w:left="4320" w:hanging="360"/>
+      </w:pPr>
+      <w:rPr>
+        <w:rFonts w:ascii="Wingdings" w:hAnsi="Wingdings" w:hint="default"/>
+      </w:rPr>
+    </w:lvl>
+    <w:lvl w:ilvl="6" w:tplc="04090001" w:tentative="1">
+      <w:start w:val="1"/>
+      <w:numFmt w:val="bullet"/>
+      <w:lvlText w:val=""/>
+      <w:lvlJc w:val="left"/>
+      <w:pPr>
+        <w:ind w:left="5040" w:hanging="360"/>
+      </w:pPr>
+      <w:rPr>
+        <w:rFonts w:ascii="Symbol" w:hAnsi="Symbol" w:hint="default"/>
+      </w:rPr>
+    </w:lvl>
+    <w:lvl w:ilvl="7" w:tplc="04090003" w:tentative="1">
+      <w:start w:val="1"/>
+      <w:numFmt w:val="bullet"/>
+      <w:lvlText w:val="o"/>
+      <w:lvlJc w:val="left"/>
+      <w:pPr>
+        <w:ind w:left="5760" w:hanging="360"/>
+      </w:pPr>
+      <w:rPr>
+        <w:rFonts w:ascii="Courier New" w:hAnsi="Courier New" w:cs="Courier New" w:hint="default"/>
+      </w:rPr>
+    </w:lvl>
+    <w:lvl w:ilvl="8" w:tplc="04090005" w:tentative="1">
+      <w:start w:val="1"/>
+      <w:numFmt w:val="bullet"/>
+      <w:lvlText w:val=""/>
+      <w:lvlJc w:val="left"/>
+      <w:pPr>
+        <w:ind w:left="6480" w:hanging="360"/>
+      </w:pPr>
+      <w:rPr>
+        <w:rFonts w:ascii="Wingdings" w:hAnsi="Wingdings" w:hint="default"/>
+      </w:rPr>
+    </w:lvl>
+  </w:abstractNum>
+  <w:abstractNum w:abstractNumId="28" w15:restartNumberingAfterBreak="0">
     <w:nsid w:val="5E116B0B"/>
     <w:multiLevelType w:val="hybridMultilevel"/>
     <w:tmpl w:val="BF6C133A"/>
@@ -17447,7 +18776,7 @@
       </w:rPr>
     </w:lvl>
   </w:abstractNum>
-  <w:abstractNum w:abstractNumId="28" w15:restartNumberingAfterBreak="0">
+  <w:abstractNum w:abstractNumId="29" w15:restartNumberingAfterBreak="0">
     <w:nsid w:val="61595348"/>
     <w:multiLevelType w:val="hybridMultilevel"/>
     <w:tmpl w:val="6DEC4E66"/>
@@ -17560,7 +18889,7 @@
       </w:rPr>
     </w:lvl>
   </w:abstractNum>
-  <w:abstractNum w:abstractNumId="29" w15:restartNumberingAfterBreak="0">
+  <w:abstractNum w:abstractNumId="30" w15:restartNumberingAfterBreak="0">
     <w:nsid w:val="644B6496"/>
     <w:multiLevelType w:val="hybridMultilevel"/>
     <w:tmpl w:val="D9008746"/>
@@ -17673,7 +19002,7 @@
       </w:rPr>
     </w:lvl>
   </w:abstractNum>
-  <w:abstractNum w:abstractNumId="30" w15:restartNumberingAfterBreak="0">
+  <w:abstractNum w:abstractNumId="31" w15:restartNumberingAfterBreak="0">
     <w:nsid w:val="65EC5C75"/>
     <w:multiLevelType w:val="hybridMultilevel"/>
     <w:tmpl w:val="77847392"/>
@@ -17786,7 +19115,7 @@
       </w:rPr>
     </w:lvl>
   </w:abstractNum>
-  <w:abstractNum w:abstractNumId="31" w15:restartNumberingAfterBreak="0">
+  <w:abstractNum w:abstractNumId="32" w15:restartNumberingAfterBreak="0">
     <w:nsid w:val="67BD09AF"/>
     <w:multiLevelType w:val="hybridMultilevel"/>
     <w:tmpl w:val="68ACFCCC"/>
@@ -17872,7 +19201,7 @@
       </w:pPr>
     </w:lvl>
   </w:abstractNum>
-  <w:abstractNum w:abstractNumId="32" w15:restartNumberingAfterBreak="0">
+  <w:abstractNum w:abstractNumId="33" w15:restartNumberingAfterBreak="0">
     <w:nsid w:val="6B501FE7"/>
     <w:multiLevelType w:val="hybridMultilevel"/>
     <w:tmpl w:val="46BAD9D0"/>
@@ -17985,7 +19314,7 @@
       </w:rPr>
     </w:lvl>
   </w:abstractNum>
-  <w:abstractNum w:abstractNumId="33" w15:restartNumberingAfterBreak="0">
+  <w:abstractNum w:abstractNumId="34" w15:restartNumberingAfterBreak="0">
     <w:nsid w:val="6C442A93"/>
     <w:multiLevelType w:val="hybridMultilevel"/>
     <w:tmpl w:val="012AE422"/>
@@ -18098,7 +19427,7 @@
       </w:rPr>
     </w:lvl>
   </w:abstractNum>
-  <w:abstractNum w:abstractNumId="34" w15:restartNumberingAfterBreak="0">
+  <w:abstractNum w:abstractNumId="35" w15:restartNumberingAfterBreak="0">
     <w:nsid w:val="71B036D7"/>
     <w:multiLevelType w:val="hybridMultilevel"/>
     <w:tmpl w:val="2B1E71BA"/>
@@ -18211,7 +19540,7 @@
       </w:rPr>
     </w:lvl>
   </w:abstractNum>
-  <w:abstractNum w:abstractNumId="35" w15:restartNumberingAfterBreak="0">
+  <w:abstractNum w:abstractNumId="36" w15:restartNumberingAfterBreak="0">
     <w:nsid w:val="72FA2A5A"/>
     <w:multiLevelType w:val="hybridMultilevel"/>
     <w:tmpl w:val="D9E276D2"/>
@@ -18297,7 +19626,7 @@
       </w:pPr>
     </w:lvl>
   </w:abstractNum>
-  <w:abstractNum w:abstractNumId="36" w15:restartNumberingAfterBreak="0">
+  <w:abstractNum w:abstractNumId="37" w15:restartNumberingAfterBreak="0">
     <w:nsid w:val="76C82504"/>
     <w:multiLevelType w:val="hybridMultilevel"/>
     <w:tmpl w:val="C77C9718"/>
@@ -18386,7 +19715,7 @@
       </w:pPr>
     </w:lvl>
   </w:abstractNum>
-  <w:abstractNum w:abstractNumId="37" w15:restartNumberingAfterBreak="0">
+  <w:abstractNum w:abstractNumId="38" w15:restartNumberingAfterBreak="0">
     <w:nsid w:val="7C577930"/>
     <w:multiLevelType w:val="hybridMultilevel"/>
     <w:tmpl w:val="B5DE9F50"/>
@@ -18399,6 +19728,119 @@
       </w:pPr>
       <w:rPr>
         <w:rFonts w:ascii="Times New Roman" w:eastAsiaTheme="minorHAnsi" w:hAnsi="Times New Roman" w:cs="Times New Roman" w:hint="default"/>
+      </w:rPr>
+    </w:lvl>
+    <w:lvl w:ilvl="1" w:tplc="04090003" w:tentative="1">
+      <w:start w:val="1"/>
+      <w:numFmt w:val="bullet"/>
+      <w:lvlText w:val="o"/>
+      <w:lvlJc w:val="left"/>
+      <w:pPr>
+        <w:ind w:left="1440" w:hanging="360"/>
+      </w:pPr>
+      <w:rPr>
+        <w:rFonts w:ascii="Courier New" w:hAnsi="Courier New" w:cs="Courier New" w:hint="default"/>
+      </w:rPr>
+    </w:lvl>
+    <w:lvl w:ilvl="2" w:tplc="04090005" w:tentative="1">
+      <w:start w:val="1"/>
+      <w:numFmt w:val="bullet"/>
+      <w:lvlText w:val=""/>
+      <w:lvlJc w:val="left"/>
+      <w:pPr>
+        <w:ind w:left="2160" w:hanging="360"/>
+      </w:pPr>
+      <w:rPr>
+        <w:rFonts w:ascii="Wingdings" w:hAnsi="Wingdings" w:hint="default"/>
+      </w:rPr>
+    </w:lvl>
+    <w:lvl w:ilvl="3" w:tplc="04090001" w:tentative="1">
+      <w:start w:val="1"/>
+      <w:numFmt w:val="bullet"/>
+      <w:lvlText w:val=""/>
+      <w:lvlJc w:val="left"/>
+      <w:pPr>
+        <w:ind w:left="2880" w:hanging="360"/>
+      </w:pPr>
+      <w:rPr>
+        <w:rFonts w:ascii="Symbol" w:hAnsi="Symbol" w:hint="default"/>
+      </w:rPr>
+    </w:lvl>
+    <w:lvl w:ilvl="4" w:tplc="04090003" w:tentative="1">
+      <w:start w:val="1"/>
+      <w:numFmt w:val="bullet"/>
+      <w:lvlText w:val="o"/>
+      <w:lvlJc w:val="left"/>
+      <w:pPr>
+        <w:ind w:left="3600" w:hanging="360"/>
+      </w:pPr>
+      <w:rPr>
+        <w:rFonts w:ascii="Courier New" w:hAnsi="Courier New" w:cs="Courier New" w:hint="default"/>
+      </w:rPr>
+    </w:lvl>
+    <w:lvl w:ilvl="5" w:tplc="04090005" w:tentative="1">
+      <w:start w:val="1"/>
+      <w:numFmt w:val="bullet"/>
+      <w:lvlText w:val=""/>
+      <w:lvlJc w:val="left"/>
+      <w:pPr>
+        <w:ind w:left="4320" w:hanging="360"/>
+      </w:pPr>
+      <w:rPr>
+        <w:rFonts w:ascii="Wingdings" w:hAnsi="Wingdings" w:hint="default"/>
+      </w:rPr>
+    </w:lvl>
+    <w:lvl w:ilvl="6" w:tplc="04090001" w:tentative="1">
+      <w:start w:val="1"/>
+      <w:numFmt w:val="bullet"/>
+      <w:lvlText w:val=""/>
+      <w:lvlJc w:val="left"/>
+      <w:pPr>
+        <w:ind w:left="5040" w:hanging="360"/>
+      </w:pPr>
+      <w:rPr>
+        <w:rFonts w:ascii="Symbol" w:hAnsi="Symbol" w:hint="default"/>
+      </w:rPr>
+    </w:lvl>
+    <w:lvl w:ilvl="7" w:tplc="04090003" w:tentative="1">
+      <w:start w:val="1"/>
+      <w:numFmt w:val="bullet"/>
+      <w:lvlText w:val="o"/>
+      <w:lvlJc w:val="left"/>
+      <w:pPr>
+        <w:ind w:left="5760" w:hanging="360"/>
+      </w:pPr>
+      <w:rPr>
+        <w:rFonts w:ascii="Courier New" w:hAnsi="Courier New" w:cs="Courier New" w:hint="default"/>
+      </w:rPr>
+    </w:lvl>
+    <w:lvl w:ilvl="8" w:tplc="04090005" w:tentative="1">
+      <w:start w:val="1"/>
+      <w:numFmt w:val="bullet"/>
+      <w:lvlText w:val=""/>
+      <w:lvlJc w:val="left"/>
+      <w:pPr>
+        <w:ind w:left="6480" w:hanging="360"/>
+      </w:pPr>
+      <w:rPr>
+        <w:rFonts w:ascii="Wingdings" w:hAnsi="Wingdings" w:hint="default"/>
+      </w:rPr>
+    </w:lvl>
+  </w:abstractNum>
+  <w:abstractNum w:abstractNumId="39" w15:restartNumberingAfterBreak="0">
+    <w:nsid w:val="7D045375"/>
+    <w:multiLevelType w:val="hybridMultilevel"/>
+    <w:tmpl w:val="4B9AA0EA"/>
+    <w:lvl w:ilvl="0" w:tplc="04090001">
+      <w:start w:val="1"/>
+      <w:numFmt w:val="bullet"/>
+      <w:lvlText w:val=""/>
+      <w:lvlJc w:val="left"/>
+      <w:pPr>
+        <w:ind w:left="720" w:hanging="360"/>
+      </w:pPr>
+      <w:rPr>
+        <w:rFonts w:ascii="Symbol" w:hAnsi="Symbol" w:hint="default"/>
       </w:rPr>
     </w:lvl>
     <w:lvl w:ilvl="1" w:tplc="04090003" w:tentative="1">
@@ -18505,22 +19947,22 @@
     <w:abstractNumId w:val="8"/>
   </w:num>
   <w:num w:numId="3" w16cid:durableId="1889683976">
-    <w:abstractNumId w:val="31"/>
+    <w:abstractNumId w:val="32"/>
   </w:num>
   <w:num w:numId="4" w16cid:durableId="1185049746">
-    <w:abstractNumId w:val="36"/>
+    <w:abstractNumId w:val="37"/>
   </w:num>
   <w:num w:numId="5" w16cid:durableId="1512798909">
     <w:abstractNumId w:val="24"/>
   </w:num>
   <w:num w:numId="6" w16cid:durableId="1866602687">
-    <w:abstractNumId w:val="34"/>
+    <w:abstractNumId w:val="35"/>
   </w:num>
   <w:num w:numId="7" w16cid:durableId="883565856">
     <w:abstractNumId w:val="14"/>
   </w:num>
   <w:num w:numId="8" w16cid:durableId="1757553328">
-    <w:abstractNumId w:val="27"/>
+    <w:abstractNumId w:val="28"/>
   </w:num>
   <w:num w:numId="9" w16cid:durableId="522674192">
     <w:abstractNumId w:val="12"/>
@@ -18532,10 +19974,10 @@
     <w:abstractNumId w:val="26"/>
   </w:num>
   <w:num w:numId="12" w16cid:durableId="871310448">
-    <w:abstractNumId w:val="33"/>
+    <w:abstractNumId w:val="34"/>
   </w:num>
   <w:num w:numId="13" w16cid:durableId="1282373165">
-    <w:abstractNumId w:val="28"/>
+    <w:abstractNumId w:val="29"/>
   </w:num>
   <w:num w:numId="14" w16cid:durableId="545683264">
     <w:abstractNumId w:val="1"/>
@@ -18544,7 +19986,7 @@
     <w:abstractNumId w:val="5"/>
   </w:num>
   <w:num w:numId="16" w16cid:durableId="2090804020">
-    <w:abstractNumId w:val="30"/>
+    <w:abstractNumId w:val="31"/>
   </w:num>
   <w:num w:numId="17" w16cid:durableId="113646046">
     <w:abstractNumId w:val="9"/>
@@ -18553,7 +19995,7 @@
     <w:abstractNumId w:val="18"/>
   </w:num>
   <w:num w:numId="19" w16cid:durableId="712539380">
-    <w:abstractNumId w:val="29"/>
+    <w:abstractNumId w:val="30"/>
   </w:num>
   <w:num w:numId="20" w16cid:durableId="2009212294">
     <w:abstractNumId w:val="15"/>
@@ -18655,7 +20097,7 @@
     <w:abstractNumId w:val="13"/>
   </w:num>
   <w:num w:numId="26" w16cid:durableId="475685834">
-    <w:abstractNumId w:val="32"/>
+    <w:abstractNumId w:val="33"/>
   </w:num>
   <w:num w:numId="27" w16cid:durableId="1451781401">
     <w:abstractNumId w:val="4"/>
@@ -18664,7 +20106,7 @@
     <w:abstractNumId w:val="16"/>
   </w:num>
   <w:num w:numId="29" w16cid:durableId="2112815610">
-    <w:abstractNumId w:val="35"/>
+    <w:abstractNumId w:val="36"/>
   </w:num>
   <w:num w:numId="30" w16cid:durableId="1695839403">
     <w:abstractNumId w:val="10"/>
@@ -18682,7 +20124,7 @@
     <w:abstractNumId w:val="0"/>
   </w:num>
   <w:num w:numId="35" w16cid:durableId="75634560">
-    <w:abstractNumId w:val="37"/>
+    <w:abstractNumId w:val="38"/>
   </w:num>
   <w:num w:numId="36" w16cid:durableId="507252019">
     <w:abstractNumId w:val="3"/>
@@ -18731,6 +20173,12 @@
   </w:num>
   <w:num w:numId="42" w16cid:durableId="855315935">
     <w:abstractNumId w:val="22"/>
+  </w:num>
+  <w:num w:numId="43" w16cid:durableId="214242151">
+    <w:abstractNumId w:val="39"/>
+  </w:num>
+  <w:num w:numId="44" w16cid:durableId="1565598834">
+    <w:abstractNumId w:val="27"/>
   </w:num>
 </w:numbering>
 </file>

</xml_diff>